<commit_message>
updated chain of responsibility documentation
</commit_message>
<xml_diff>
--- a/s260598-PandaySurendra/Sprint-3-Deliverables/Task024_Chain_of_responsibility/ChainOfResponsibilityPattern.docx
+++ b/s260598-PandaySurendra/Sprint-3-Deliverables/Task024_Chain_of_responsibility/ChainOfResponsibilityPattern.docx
@@ -55,6 +55,43 @@
     <w:p>
       <w:pPr>
         <w:rPr>
+          <w:sz w:val="28"/>
+          <w:szCs w:val="28"/>
+        </w:rPr>
+      </w:pPr>
+      <w:r>
+        <w:rPr>
+          <w:sz w:val="28"/>
+          <w:szCs w:val="28"/>
+        </w:rPr>
+        <w:t>Chain of responsibility design pattern is very simple pattern to understand. So, a bunch of objects in a collection of objects talk to each other.</w:t>
+      </w:r>
+      <w:r>
+        <w:rPr>
+          <w:sz w:val="28"/>
+          <w:szCs w:val="28"/>
+        </w:rPr>
+        <w:t xml:space="preserve"> Every object would have different responsibility, so client’s request is transferred to chain of object to process. In turn, whatever object is qualified to solve the problem in chain of objects would process that request. </w:t>
+      </w:r>
+    </w:p>
+    <w:p>
+      <w:pPr>
+        <w:rPr>
+          <w:sz w:val="28"/>
+          <w:szCs w:val="28"/>
+        </w:rPr>
+      </w:pPr>
+      <w:r>
+        <w:rPr>
+          <w:sz w:val="28"/>
+          <w:szCs w:val="28"/>
+        </w:rPr>
+        <w:t xml:space="preserve">A simple example would be simple mathematical problem such as addition , deletion, divide and multiplication processes run by 4 objects. But, that scenario is too simple to understand. </w:t>
+      </w:r>
+    </w:p>
+    <w:p>
+      <w:pPr>
+        <w:rPr>
           <w:b/>
           <w:bCs/>
           <w:sz w:val="28"/>
@@ -73,6 +110,86 @@
     </w:p>
     <w:p>
       <w:pPr>
+        <w:pStyle w:val="ListParagraph"/>
+        <w:numPr>
+          <w:ilvl w:val="0"/>
+          <w:numId w:val="5"/>
+        </w:numPr>
+        <w:rPr>
+          <w:sz w:val="28"/>
+          <w:szCs w:val="28"/>
+        </w:rPr>
+      </w:pPr>
+      <w:r>
+        <w:rPr>
+          <w:sz w:val="28"/>
+          <w:szCs w:val="28"/>
+        </w:rPr>
+        <w:t>Each object would not need to know about logic of other object</w:t>
+      </w:r>
+    </w:p>
+    <w:p>
+      <w:pPr>
+        <w:pStyle w:val="ListParagraph"/>
+        <w:numPr>
+          <w:ilvl w:val="0"/>
+          <w:numId w:val="5"/>
+        </w:numPr>
+        <w:rPr>
+          <w:sz w:val="28"/>
+          <w:szCs w:val="28"/>
+        </w:rPr>
+      </w:pPr>
+      <w:r>
+        <w:rPr>
+          <w:sz w:val="28"/>
+          <w:szCs w:val="28"/>
+        </w:rPr>
+        <w:t xml:space="preserve">Duties can be reassigned, deleted, modified, added and it doesn’t impact in huge for whole codebase. </w:t>
+      </w:r>
+    </w:p>
+    <w:p>
+      <w:pPr>
+        <w:pStyle w:val="ListParagraph"/>
+        <w:numPr>
+          <w:ilvl w:val="0"/>
+          <w:numId w:val="5"/>
+        </w:numPr>
+        <w:rPr>
+          <w:sz w:val="28"/>
+          <w:szCs w:val="28"/>
+        </w:rPr>
+      </w:pPr>
+      <w:r>
+        <w:rPr>
+          <w:sz w:val="28"/>
+          <w:szCs w:val="28"/>
+        </w:rPr>
+        <w:t>It increases number of requests that can be processed as each object is added in chain.</w:t>
+      </w:r>
+    </w:p>
+    <w:p>
+      <w:pPr>
+        <w:pStyle w:val="ListParagraph"/>
+        <w:numPr>
+          <w:ilvl w:val="0"/>
+          <w:numId w:val="5"/>
+        </w:numPr>
+        <w:rPr>
+          <w:sz w:val="28"/>
+          <w:szCs w:val="28"/>
+        </w:rPr>
+      </w:pPr>
+      <w:r>
+        <w:rPr>
+          <w:sz w:val="28"/>
+          <w:szCs w:val="28"/>
+        </w:rPr>
+        <w:t>Number of concurrent processes can be run at same time so it increases speed of application if used properly, and decoupled process supports microservice architecture.</w:t>
+      </w:r>
+    </w:p>
+    <w:p>
+      <w:pPr>
         <w:rPr>
           <w:b/>
           <w:bCs/>
@@ -93,6 +210,73 @@
     <w:p>
       <w:pPr>
         <w:rPr>
+          <w:sz w:val="28"/>
+          <w:szCs w:val="28"/>
+        </w:rPr>
+      </w:pPr>
+      <w:r>
+        <w:rPr>
+          <w:sz w:val="28"/>
+          <w:szCs w:val="28"/>
+        </w:rPr>
+        <w:t>A problem that can be solved using this pattern would be 4 database operations that can be run through backend code such as SELECT, INSERT, DELETE and UPDATE operations</w:t>
+      </w:r>
+      <w:r>
+        <w:rPr>
+          <w:sz w:val="28"/>
+          <w:szCs w:val="28"/>
+        </w:rPr>
+        <w:t xml:space="preserve"> and update student database table where these 4 operations are repetitive and we don’t want one operation to stagnate other request so these 4 operations could run concurrently behind the scene. </w:t>
+      </w:r>
+    </w:p>
+    <w:p>
+      <w:pPr>
+        <w:rPr>
+          <w:sz w:val="28"/>
+          <w:szCs w:val="28"/>
+        </w:rPr>
+      </w:pPr>
+      <w:r>
+        <w:rPr>
+          <w:sz w:val="28"/>
+          <w:szCs w:val="28"/>
+        </w:rPr>
+        <w:t>With refactoring step, this will be well defined with lot of objects, but it</w:t>
+      </w:r>
+      <w:r>
+        <w:rPr>
+          <w:sz w:val="28"/>
+          <w:szCs w:val="28"/>
+        </w:rPr>
+        <w:t xml:space="preserve"> is</w:t>
+      </w:r>
+      <w:r>
+        <w:rPr>
+          <w:sz w:val="28"/>
+          <w:szCs w:val="28"/>
+        </w:rPr>
+        <w:t xml:space="preserve"> worth investing time to learn this as it decouples concerns of SQL queries. </w:t>
+      </w:r>
+    </w:p>
+    <w:p>
+      <w:pPr>
+        <w:rPr>
+          <w:sz w:val="28"/>
+          <w:szCs w:val="28"/>
+        </w:rPr>
+      </w:pPr>
+    </w:p>
+    <w:p>
+      <w:pPr>
+        <w:rPr>
+          <w:sz w:val="28"/>
+          <w:szCs w:val="28"/>
+        </w:rPr>
+      </w:pPr>
+    </w:p>
+    <w:p>
+      <w:pPr>
+        <w:rPr>
           <w:b/>
           <w:bCs/>
           <w:sz w:val="28"/>
@@ -106,7 +290,23 @@
           <w:sz w:val="28"/>
           <w:szCs w:val="28"/>
         </w:rPr>
+        <w:lastRenderedPageBreak/>
         <w:t>Before Refactor</w:t>
+      </w:r>
+    </w:p>
+    <w:p>
+      <w:pPr>
+        <w:rPr>
+          <w:sz w:val="28"/>
+          <w:szCs w:val="28"/>
+        </w:rPr>
+      </w:pPr>
+      <w:r>
+        <w:rPr>
+          <w:sz w:val="28"/>
+          <w:szCs w:val="28"/>
+        </w:rPr>
+        <w:t xml:space="preserve">With normal flow, one object would run 4 possible methods to update, delete, select, insert with database queries attached inside. This would increase time to do so specially when there are multiple operations in table. </w:t>
       </w:r>
     </w:p>
     <w:p>
@@ -140,31 +340,250 @@
           <w:sz w:val="28"/>
           <w:szCs w:val="28"/>
         </w:rPr>
-        <w:t>Before/after link</w:t>
-      </w:r>
-    </w:p>
-    <w:p>
-      <w:pPr>
-        <w:rPr>
-          <w:sz w:val="28"/>
-          <w:szCs w:val="28"/>
-        </w:rPr>
-      </w:pPr>
-      <w:hyperlink r:id="rId5" w:history="1">
+        <w:t>With refactoring to chain of responsibility pattern 4 database operations could be run by 4 objects which will be DELETE, SELECT, UPDATE, INSERT objects which take request through SQL query processor object and redirect request to respective object through chain of responsibility. I have used ENUMS so that user’s request can be captured and request processor would process it through relevant object through chain of objects jumbled together.</w:t>
+      </w:r>
+    </w:p>
+    <w:p>
+      <w:pPr>
+        <w:pStyle w:val="ListParagraph"/>
+        <w:numPr>
+          <w:ilvl w:val="0"/>
+          <w:numId w:val="5"/>
+        </w:numPr>
+        <w:rPr>
+          <w:sz w:val="28"/>
+          <w:szCs w:val="28"/>
+        </w:rPr>
+      </w:pPr>
+      <w:r>
+        <w:rPr>
+          <w:sz w:val="28"/>
+          <w:szCs w:val="28"/>
+        </w:rPr>
+        <w:t xml:space="preserve">If request equals to DELETE, process it through </w:t>
+      </w:r>
+      <w:proofErr w:type="spellStart"/>
+      <w:r>
+        <w:rPr>
+          <w:sz w:val="28"/>
+          <w:szCs w:val="28"/>
+        </w:rPr>
+        <w:t>DeleteRequestProcessor</w:t>
+      </w:r>
+      <w:proofErr w:type="spellEnd"/>
+    </w:p>
+    <w:p>
+      <w:pPr>
+        <w:pStyle w:val="ListParagraph"/>
+        <w:numPr>
+          <w:ilvl w:val="0"/>
+          <w:numId w:val="5"/>
+        </w:numPr>
+        <w:rPr>
+          <w:sz w:val="28"/>
+          <w:szCs w:val="28"/>
+        </w:rPr>
+      </w:pPr>
+      <w:r>
+        <w:rPr>
+          <w:sz w:val="28"/>
+          <w:szCs w:val="28"/>
+        </w:rPr>
+        <w:t xml:space="preserve">If request equals to </w:t>
+      </w:r>
+      <w:r>
+        <w:rPr>
+          <w:sz w:val="28"/>
+          <w:szCs w:val="28"/>
+        </w:rPr>
+        <w:t>UPDATE</w:t>
+      </w:r>
+      <w:r>
+        <w:rPr>
+          <w:sz w:val="28"/>
+          <w:szCs w:val="28"/>
+        </w:rPr>
+        <w:t xml:space="preserve">, process it through </w:t>
+      </w:r>
+      <w:proofErr w:type="spellStart"/>
+      <w:r>
+        <w:rPr>
+          <w:sz w:val="28"/>
+          <w:szCs w:val="28"/>
+        </w:rPr>
+        <w:t>Update</w:t>
+      </w:r>
+      <w:r>
+        <w:rPr>
+          <w:sz w:val="28"/>
+          <w:szCs w:val="28"/>
+        </w:rPr>
+        <w:t>RequestProcessor</w:t>
+      </w:r>
+      <w:proofErr w:type="spellEnd"/>
+    </w:p>
+    <w:p>
+      <w:pPr>
+        <w:pStyle w:val="ListParagraph"/>
+        <w:numPr>
+          <w:ilvl w:val="0"/>
+          <w:numId w:val="5"/>
+        </w:numPr>
+        <w:rPr>
+          <w:sz w:val="28"/>
+          <w:szCs w:val="28"/>
+        </w:rPr>
+      </w:pPr>
+      <w:r>
+        <w:rPr>
+          <w:sz w:val="28"/>
+          <w:szCs w:val="28"/>
+        </w:rPr>
+        <w:t xml:space="preserve">If request equals to SELECT, process it through </w:t>
+      </w:r>
+      <w:proofErr w:type="spellStart"/>
+      <w:r>
+        <w:rPr>
+          <w:sz w:val="28"/>
+          <w:szCs w:val="28"/>
+        </w:rPr>
+        <w:t>SelectRequestProcessor</w:t>
+      </w:r>
+      <w:proofErr w:type="spellEnd"/>
+    </w:p>
+    <w:p>
+      <w:pPr>
+        <w:pStyle w:val="ListParagraph"/>
+        <w:numPr>
+          <w:ilvl w:val="0"/>
+          <w:numId w:val="5"/>
+        </w:numPr>
+        <w:rPr>
+          <w:sz w:val="28"/>
+          <w:szCs w:val="28"/>
+        </w:rPr>
+      </w:pPr>
+      <w:r>
+        <w:rPr>
+          <w:sz w:val="28"/>
+          <w:szCs w:val="28"/>
+        </w:rPr>
+        <w:t xml:space="preserve">If request equals to INSERT process it through </w:t>
+      </w:r>
+      <w:proofErr w:type="spellStart"/>
+      <w:r>
+        <w:rPr>
+          <w:sz w:val="28"/>
+          <w:szCs w:val="28"/>
+        </w:rPr>
+        <w:t>InsertRequestProcessor</w:t>
+      </w:r>
+      <w:proofErr w:type="spellEnd"/>
+    </w:p>
+    <w:p>
+      <w:pPr>
+        <w:pStyle w:val="ListParagraph"/>
+        <w:numPr>
+          <w:ilvl w:val="0"/>
+          <w:numId w:val="5"/>
+        </w:numPr>
+        <w:rPr>
+          <w:sz w:val="28"/>
+          <w:szCs w:val="28"/>
+        </w:rPr>
+      </w:pPr>
+      <w:r>
+        <w:rPr>
+          <w:sz w:val="28"/>
+          <w:szCs w:val="28"/>
+        </w:rPr>
+        <w:t xml:space="preserve">Codebase will use </w:t>
+      </w:r>
+      <w:proofErr w:type="spellStart"/>
+      <w:r>
+        <w:rPr>
+          <w:sz w:val="28"/>
+          <w:szCs w:val="28"/>
+        </w:rPr>
+        <w:t>StudentRequestChain</w:t>
+      </w:r>
+      <w:proofErr w:type="spellEnd"/>
+      <w:r>
+        <w:rPr>
+          <w:sz w:val="28"/>
+          <w:szCs w:val="28"/>
+        </w:rPr>
+        <w:t xml:space="preserve"> object to build </w:t>
+      </w:r>
+      <w:proofErr w:type="spellStart"/>
+      <w:r>
+        <w:rPr>
+          <w:sz w:val="28"/>
+          <w:szCs w:val="28"/>
+        </w:rPr>
+        <w:t>requestChain</w:t>
+      </w:r>
+      <w:proofErr w:type="spellEnd"/>
+      <w:r>
+        <w:rPr>
+          <w:sz w:val="28"/>
+          <w:szCs w:val="28"/>
+        </w:rPr>
+        <w:t xml:space="preserve"> then pass it onto objects in </w:t>
+      </w:r>
+      <w:proofErr w:type="spellStart"/>
+      <w:r>
+        <w:rPr>
+          <w:sz w:val="28"/>
+          <w:szCs w:val="28"/>
+        </w:rPr>
+        <w:t>chain,and</w:t>
+      </w:r>
+      <w:proofErr w:type="spellEnd"/>
+      <w:r>
+        <w:rPr>
+          <w:sz w:val="28"/>
+          <w:szCs w:val="28"/>
+        </w:rPr>
+        <w:t xml:space="preserve"> objects do the process if one of them is responsible to fulfil the request</w:t>
+      </w:r>
+      <w:bookmarkStart w:id="0" w:name="_GoBack"/>
+      <w:bookmarkEnd w:id="0"/>
+    </w:p>
+    <w:p>
+      <w:pPr>
+        <w:rPr>
+          <w:sz w:val="28"/>
+          <w:szCs w:val="28"/>
+        </w:rPr>
+      </w:pPr>
+      <w:proofErr w:type="spellStart"/>
+      <w:r>
+        <w:rPr>
+          <w:sz w:val="28"/>
+          <w:szCs w:val="28"/>
+        </w:rPr>
+        <w:t>Bef</w:t>
+      </w:r>
+      <w:proofErr w:type="spellEnd"/>
+      <w:r>
+        <w:rPr>
+          <w:sz w:val="28"/>
+          <w:szCs w:val="28"/>
+        </w:rPr>
+        <w:t>ore/after link</w:t>
+      </w:r>
+    </w:p>
+    <w:p>
+      <w:hyperlink r:id="rId7" w:history="1">
         <w:r>
           <w:rPr>
             <w:rStyle w:val="Hyperlink"/>
-            <w:sz w:val="28"/>
-            <w:szCs w:val="28"/>
           </w:rPr>
-          <w:t>https://github.com/sppanday/S120-PRT583-Group-A/tree/master/s260598-PandaySurendra/Sprint-2-Deliverables/Task016_ProxyPattern/Task016_ProxyPattern</w:t>
+          <w:t>https://github.com/sppanday/S120-PRT583-Group-A/tree/feat/design-pattern/s260598-PandaySurendra/Sprint-3-Deliverables/Task024_Chain_of_responsibility/ChainOfResponsibility/ChainOfResponsibility</w:t>
         </w:r>
       </w:hyperlink>
       <w:r>
-        <w:rPr>
-          <w:sz w:val="28"/>
-          <w:szCs w:val="28"/>
-        </w:rPr>
         <w:t xml:space="preserve"> </w:t>
       </w:r>
     </w:p>
@@ -332,10 +751,10 @@
         </w:rPr>
         <w:t>, CA</w:t>
       </w:r>
-      <w:bookmarkStart w:id="0" w:name="_GoBack"/>
-      <w:bookmarkEnd w:id="0"/>
     </w:p>
     <w:sectPr>
+      <w:footerReference w:type="even" r:id="rId8"/>
+      <w:footerReference w:type="default" r:id="rId9"/>
       <w:pgSz w:w="11900" w:h="16840"/>
       <w:pgMar w:top="1440" w:right="1440" w:bottom="1440" w:left="1440" w:header="708" w:footer="708" w:gutter="0"/>
       <w:cols w:space="708"/>
@@ -345,6 +764,173 @@
 </w:document>
 </file>
 
+<file path=word/endnotes.xml><?xml version="1.0" encoding="utf-8"?>
+<w:endnotes xmlns:wpc="http://schemas.microsoft.com/office/word/2010/wordprocessingCanvas" xmlns:cx="http://schemas.microsoft.com/office/drawing/2014/chartex" xmlns:cx1="http://schemas.microsoft.com/office/drawing/2015/9/8/chartex" xmlns:cx2="http://schemas.microsoft.com/office/drawing/2015/10/21/chartex" xmlns:cx3="http://schemas.microsoft.com/office/drawing/2016/5/9/chartex" xmlns:cx4="http://schemas.microsoft.com/office/drawing/2016/5/10/chartex" xmlns:cx5="http://schemas.microsoft.com/office/drawing/2016/5/11/chartex" xmlns:cx6="http://schemas.microsoft.com/office/drawing/2016/5/12/chartex" xmlns:cx7="http://schemas.microsoft.com/office/drawing/2016/5/13/chartex" xmlns:cx8="http://schemas.microsoft.com/office/drawing/2016/5/14/chartex" xmlns:mc="http://schemas.openxmlformats.org/markup-compatibility/2006" xmlns:aink="http://schemas.microsoft.com/office/drawing/2016/ink" xmlns:am3d="http://schemas.microsoft.com/office/drawing/2017/model3d" xmlns:o="urn:schemas-microsoft-com:office:office" xmlns:r="http://schemas.openxmlformats.org/officeDocument/2006/relationships" xmlns:m="http://schemas.openxmlformats.org/officeDocument/2006/math" xmlns:v="urn:schemas-microsoft-com:vml" xmlns:wp14="http://schemas.microsoft.com/office/word/2010/wordprocessingDrawing" xmlns:wp="http://schemas.openxmlformats.org/drawingml/2006/wordprocessingDrawing" xmlns:w10="urn:schemas-microsoft-com:office:word" xmlns:w="http://schemas.openxmlformats.org/wordprocessingml/2006/main" xmlns:w14="http://schemas.microsoft.com/office/word/2010/wordml" xmlns:w15="http://schemas.microsoft.com/office/word/2012/wordml" xmlns:w16cid="http://schemas.microsoft.com/office/word/2016/wordml/cid" xmlns:w16se="http://schemas.microsoft.com/office/word/2015/wordml/symex" xmlns:wpg="http://schemas.microsoft.com/office/word/2010/wordprocessingGroup" xmlns:wpi="http://schemas.microsoft.com/office/word/2010/wordprocessingInk" xmlns:wne="http://schemas.microsoft.com/office/word/2006/wordml" xmlns:wps="http://schemas.microsoft.com/office/word/2010/wordprocessingShape" mc:Ignorable="w14 w15 w16se w16cid wp14">
+  <w:endnote w:type="separator" w:id="-1">
+    <w:p>
+      <w:pPr>
+        <w:spacing w:after="0" w:line="240" w:lineRule="auto"/>
+      </w:pPr>
+      <w:r>
+        <w:separator/>
+      </w:r>
+    </w:p>
+  </w:endnote>
+  <w:endnote w:type="continuationSeparator" w:id="0">
+    <w:p>
+      <w:pPr>
+        <w:spacing w:after="0" w:line="240" w:lineRule="auto"/>
+      </w:pPr>
+      <w:r>
+        <w:continuationSeparator/>
+      </w:r>
+    </w:p>
+  </w:endnote>
+</w:endnotes>
+</file>
+
+<file path=word/footer1.xml><?xml version="1.0" encoding="utf-8"?>
+<w:ftr xmlns:wpc="http://schemas.microsoft.com/office/word/2010/wordprocessingCanvas" xmlns:cx="http://schemas.microsoft.com/office/drawing/2014/chartex" xmlns:cx1="http://schemas.microsoft.com/office/drawing/2015/9/8/chartex" xmlns:cx2="http://schemas.microsoft.com/office/drawing/2015/10/21/chartex" xmlns:cx3="http://schemas.microsoft.com/office/drawing/2016/5/9/chartex" xmlns:cx4="http://schemas.microsoft.com/office/drawing/2016/5/10/chartex" xmlns:cx5="http://schemas.microsoft.com/office/drawing/2016/5/11/chartex" xmlns:cx6="http://schemas.microsoft.com/office/drawing/2016/5/12/chartex" xmlns:cx7="http://schemas.microsoft.com/office/drawing/2016/5/13/chartex" xmlns:cx8="http://schemas.microsoft.com/office/drawing/2016/5/14/chartex" xmlns:mc="http://schemas.openxmlformats.org/markup-compatibility/2006" xmlns:aink="http://schemas.microsoft.com/office/drawing/2016/ink" xmlns:am3d="http://schemas.microsoft.com/office/drawing/2017/model3d" xmlns:o="urn:schemas-microsoft-com:office:office" xmlns:r="http://schemas.openxmlformats.org/officeDocument/2006/relationships" xmlns:m="http://schemas.openxmlformats.org/officeDocument/2006/math" xmlns:v="urn:schemas-microsoft-com:vml" xmlns:wp14="http://schemas.microsoft.com/office/word/2010/wordprocessingDrawing" xmlns:wp="http://schemas.openxmlformats.org/drawingml/2006/wordprocessingDrawing" xmlns:w10="urn:schemas-microsoft-com:office:word" xmlns:w="http://schemas.openxmlformats.org/wordprocessingml/2006/main" xmlns:w14="http://schemas.microsoft.com/office/word/2010/wordml" xmlns:w15="http://schemas.microsoft.com/office/word/2012/wordml" xmlns:w16cid="http://schemas.microsoft.com/office/word/2016/wordml/cid" xmlns:w16se="http://schemas.microsoft.com/office/word/2015/wordml/symex" xmlns:wpg="http://schemas.microsoft.com/office/word/2010/wordprocessingGroup" xmlns:wpi="http://schemas.microsoft.com/office/word/2010/wordprocessingInk" xmlns:wne="http://schemas.microsoft.com/office/word/2006/wordml" xmlns:wps="http://schemas.microsoft.com/office/word/2010/wordprocessingShape" mc:Ignorable="w14 w15 w16se w16cid wp14">
+  <w:sdt>
+    <w:sdtPr>
+      <w:rPr>
+        <w:rStyle w:val="PageNumber"/>
+      </w:rPr>
+      <w:id w:val="1469939725"/>
+      <w:docPartObj>
+        <w:docPartGallery w:val="Page Numbers (Bottom of Page)"/>
+        <w:docPartUnique/>
+      </w:docPartObj>
+    </w:sdtPr>
+    <w:sdtContent>
+      <w:p>
+        <w:pPr>
+          <w:pStyle w:val="Footer"/>
+          <w:framePr w:wrap="none" w:vAnchor="text" w:hAnchor="margin" w:xAlign="right" w:y="1"/>
+          <w:rPr>
+            <w:rStyle w:val="PageNumber"/>
+          </w:rPr>
+        </w:pPr>
+        <w:r>
+          <w:rPr>
+            <w:rStyle w:val="PageNumber"/>
+          </w:rPr>
+          <w:fldChar w:fldCharType="begin"/>
+        </w:r>
+        <w:r>
+          <w:rPr>
+            <w:rStyle w:val="PageNumber"/>
+          </w:rPr>
+          <w:instrText xml:space="preserve"> PAGE </w:instrText>
+        </w:r>
+        <w:r>
+          <w:rPr>
+            <w:rStyle w:val="PageNumber"/>
+          </w:rPr>
+          <w:fldChar w:fldCharType="end"/>
+        </w:r>
+      </w:p>
+    </w:sdtContent>
+  </w:sdt>
+  <w:p>
+    <w:pPr>
+      <w:pStyle w:val="Footer"/>
+      <w:ind w:right="360"/>
+    </w:pPr>
+  </w:p>
+</w:ftr>
+</file>
+
+<file path=word/footer2.xml><?xml version="1.0" encoding="utf-8"?>
+<w:ftr xmlns:wpc="http://schemas.microsoft.com/office/word/2010/wordprocessingCanvas" xmlns:cx="http://schemas.microsoft.com/office/drawing/2014/chartex" xmlns:cx1="http://schemas.microsoft.com/office/drawing/2015/9/8/chartex" xmlns:cx2="http://schemas.microsoft.com/office/drawing/2015/10/21/chartex" xmlns:cx3="http://schemas.microsoft.com/office/drawing/2016/5/9/chartex" xmlns:cx4="http://schemas.microsoft.com/office/drawing/2016/5/10/chartex" xmlns:cx5="http://schemas.microsoft.com/office/drawing/2016/5/11/chartex" xmlns:cx6="http://schemas.microsoft.com/office/drawing/2016/5/12/chartex" xmlns:cx7="http://schemas.microsoft.com/office/drawing/2016/5/13/chartex" xmlns:cx8="http://schemas.microsoft.com/office/drawing/2016/5/14/chartex" xmlns:mc="http://schemas.openxmlformats.org/markup-compatibility/2006" xmlns:aink="http://schemas.microsoft.com/office/drawing/2016/ink" xmlns:am3d="http://schemas.microsoft.com/office/drawing/2017/model3d" xmlns:o="urn:schemas-microsoft-com:office:office" xmlns:r="http://schemas.openxmlformats.org/officeDocument/2006/relationships" xmlns:m="http://schemas.openxmlformats.org/officeDocument/2006/math" xmlns:v="urn:schemas-microsoft-com:vml" xmlns:wp14="http://schemas.microsoft.com/office/word/2010/wordprocessingDrawing" xmlns:wp="http://schemas.openxmlformats.org/drawingml/2006/wordprocessingDrawing" xmlns:w10="urn:schemas-microsoft-com:office:word" xmlns:w="http://schemas.openxmlformats.org/wordprocessingml/2006/main" xmlns:w14="http://schemas.microsoft.com/office/word/2010/wordml" xmlns:w15="http://schemas.microsoft.com/office/word/2012/wordml" xmlns:w16cid="http://schemas.microsoft.com/office/word/2016/wordml/cid" xmlns:w16se="http://schemas.microsoft.com/office/word/2015/wordml/symex" xmlns:wpg="http://schemas.microsoft.com/office/word/2010/wordprocessingGroup" xmlns:wpi="http://schemas.microsoft.com/office/word/2010/wordprocessingInk" xmlns:wne="http://schemas.microsoft.com/office/word/2006/wordml" xmlns:wps="http://schemas.microsoft.com/office/word/2010/wordprocessingShape" mc:Ignorable="w14 w15 w16se w16cid wp14">
+  <w:sdt>
+    <w:sdtPr>
+      <w:rPr>
+        <w:rStyle w:val="PageNumber"/>
+      </w:rPr>
+      <w:id w:val="-467270698"/>
+      <w:docPartObj>
+        <w:docPartGallery w:val="Page Numbers (Bottom of Page)"/>
+        <w:docPartUnique/>
+      </w:docPartObj>
+    </w:sdtPr>
+    <w:sdtContent>
+      <w:p>
+        <w:pPr>
+          <w:pStyle w:val="Footer"/>
+          <w:framePr w:wrap="none" w:vAnchor="text" w:hAnchor="margin" w:xAlign="right" w:y="1"/>
+          <w:rPr>
+            <w:rStyle w:val="PageNumber"/>
+          </w:rPr>
+        </w:pPr>
+        <w:r>
+          <w:rPr>
+            <w:rStyle w:val="PageNumber"/>
+          </w:rPr>
+          <w:fldChar w:fldCharType="begin"/>
+        </w:r>
+        <w:r>
+          <w:rPr>
+            <w:rStyle w:val="PageNumber"/>
+          </w:rPr>
+          <w:instrText xml:space="preserve"> PAGE </w:instrText>
+        </w:r>
+        <w:r>
+          <w:rPr>
+            <w:rStyle w:val="PageNumber"/>
+          </w:rPr>
+          <w:fldChar w:fldCharType="separate"/>
+        </w:r>
+        <w:r>
+          <w:rPr>
+            <w:rStyle w:val="PageNumber"/>
+            <w:noProof/>
+          </w:rPr>
+          <w:t>1</w:t>
+        </w:r>
+        <w:r>
+          <w:rPr>
+            <w:rStyle w:val="PageNumber"/>
+          </w:rPr>
+          <w:fldChar w:fldCharType="end"/>
+        </w:r>
+      </w:p>
+    </w:sdtContent>
+  </w:sdt>
+  <w:p>
+    <w:pPr>
+      <w:pStyle w:val="Footer"/>
+      <w:ind w:right="360"/>
+    </w:pPr>
+  </w:p>
+</w:ftr>
+</file>
+
+<file path=word/footnotes.xml><?xml version="1.0" encoding="utf-8"?>
+<w:footnotes xmlns:wpc="http://schemas.microsoft.com/office/word/2010/wordprocessingCanvas" xmlns:cx="http://schemas.microsoft.com/office/drawing/2014/chartex" xmlns:cx1="http://schemas.microsoft.com/office/drawing/2015/9/8/chartex" xmlns:cx2="http://schemas.microsoft.com/office/drawing/2015/10/21/chartex" xmlns:cx3="http://schemas.microsoft.com/office/drawing/2016/5/9/chartex" xmlns:cx4="http://schemas.microsoft.com/office/drawing/2016/5/10/chartex" xmlns:cx5="http://schemas.microsoft.com/office/drawing/2016/5/11/chartex" xmlns:cx6="http://schemas.microsoft.com/office/drawing/2016/5/12/chartex" xmlns:cx7="http://schemas.microsoft.com/office/drawing/2016/5/13/chartex" xmlns:cx8="http://schemas.microsoft.com/office/drawing/2016/5/14/chartex" xmlns:mc="http://schemas.openxmlformats.org/markup-compatibility/2006" xmlns:aink="http://schemas.microsoft.com/office/drawing/2016/ink" xmlns:am3d="http://schemas.microsoft.com/office/drawing/2017/model3d" xmlns:o="urn:schemas-microsoft-com:office:office" xmlns:r="http://schemas.openxmlformats.org/officeDocument/2006/relationships" xmlns:m="http://schemas.openxmlformats.org/officeDocument/2006/math" xmlns:v="urn:schemas-microsoft-com:vml" xmlns:wp14="http://schemas.microsoft.com/office/word/2010/wordprocessingDrawing" xmlns:wp="http://schemas.openxmlformats.org/drawingml/2006/wordprocessingDrawing" xmlns:w10="urn:schemas-microsoft-com:office:word" xmlns:w="http://schemas.openxmlformats.org/wordprocessingml/2006/main" xmlns:w14="http://schemas.microsoft.com/office/word/2010/wordml" xmlns:w15="http://schemas.microsoft.com/office/word/2012/wordml" xmlns:w16cid="http://schemas.microsoft.com/office/word/2016/wordml/cid" xmlns:w16se="http://schemas.microsoft.com/office/word/2015/wordml/symex" xmlns:wpg="http://schemas.microsoft.com/office/word/2010/wordprocessingGroup" xmlns:wpi="http://schemas.microsoft.com/office/word/2010/wordprocessingInk" xmlns:wne="http://schemas.microsoft.com/office/word/2006/wordml" xmlns:wps="http://schemas.microsoft.com/office/word/2010/wordprocessingShape" mc:Ignorable="w14 w15 w16se w16cid wp14">
+  <w:footnote w:type="separator" w:id="-1">
+    <w:p>
+      <w:pPr>
+        <w:spacing w:after="0" w:line="240" w:lineRule="auto"/>
+      </w:pPr>
+      <w:r>
+        <w:separator/>
+      </w:r>
+    </w:p>
+  </w:footnote>
+  <w:footnote w:type="continuationSeparator" w:id="0">
+    <w:p>
+      <w:pPr>
+        <w:spacing w:after="0" w:line="240" w:lineRule="auto"/>
+      </w:pPr>
+      <w:r>
+        <w:continuationSeparator/>
+      </w:r>
+    </w:p>
+  </w:footnote>
+</w:footnotes>
+</file>
+
 <file path=word/numbering.xml><?xml version="1.0" encoding="utf-8"?>
 <w:numbering xmlns:wpc="http://schemas.microsoft.com/office/word/2010/wordprocessingCanvas" xmlns:cx="http://schemas.microsoft.com/office/drawing/2014/chartex" xmlns:cx1="http://schemas.microsoft.com/office/drawing/2015/9/8/chartex" xmlns:cx2="http://schemas.microsoft.com/office/drawing/2015/10/21/chartex" xmlns:cx3="http://schemas.microsoft.com/office/drawing/2016/5/9/chartex" xmlns:cx4="http://schemas.microsoft.com/office/drawing/2016/5/10/chartex" xmlns:cx5="http://schemas.microsoft.com/office/drawing/2016/5/11/chartex" xmlns:cx6="http://schemas.microsoft.com/office/drawing/2016/5/12/chartex" xmlns:cx7="http://schemas.microsoft.com/office/drawing/2016/5/13/chartex" xmlns:cx8="http://schemas.microsoft.com/office/drawing/2016/5/14/chartex" xmlns:mc="http://schemas.openxmlformats.org/markup-compatibility/2006" xmlns:aink="http://schemas.microsoft.com/office/drawing/2016/ink" xmlns:am3d="http://schemas.microsoft.com/office/drawing/2017/model3d" xmlns:o="urn:schemas-microsoft-com:office:office" xmlns:r="http://schemas.openxmlformats.org/officeDocument/2006/relationships" xmlns:m="http://schemas.openxmlformats.org/officeDocument/2006/math" xmlns:v="urn:schemas-microsoft-com:vml" xmlns:wp14="http://schemas.microsoft.com/office/word/2010/wordprocessingDrawing" xmlns:wp="http://schemas.openxmlformats.org/drawingml/2006/wordprocessingDrawing" xmlns:w10="urn:schemas-microsoft-com:office:word" xmlns:w="http://schemas.openxmlformats.org/wordprocessingml/2006/main" xmlns:w14="http://schemas.microsoft.com/office/word/2010/wordml" xmlns:w15="http://schemas.microsoft.com/office/word/2012/wordml" xmlns:w16cid="http://schemas.microsoft.com/office/word/2016/wordml/cid" xmlns:w16se="http://schemas.microsoft.com/office/word/2015/wordml/symex" xmlns:wpg="http://schemas.microsoft.com/office/word/2010/wordprocessingGroup" xmlns:wpi="http://schemas.microsoft.com/office/word/2010/wordprocessingInk" xmlns:wne="http://schemas.microsoft.com/office/word/2006/wordml" xmlns:wps="http://schemas.microsoft.com/office/word/2010/wordprocessingShape" mc:Ignorable="w14 w15 w16se w16cid wp14">
   <w:abstractNum w:abstractNumId="0" w15:restartNumberingAfterBreak="0">
@@ -685,6 +1271,119 @@
     </w:lvl>
   </w:abstractNum>
   <w:abstractNum w:abstractNumId="3" w15:restartNumberingAfterBreak="0">
+    <w:nsid w:val="63A15C02"/>
+    <w:multiLevelType w:val="hybridMultilevel"/>
+    <w:tmpl w:val="0F42A170"/>
+    <w:lvl w:ilvl="0" w:tplc="9BA0E808">
+      <w:start w:val="1"/>
+      <w:numFmt w:val="bullet"/>
+      <w:lvlText w:val="-"/>
+      <w:lvlJc w:val="left"/>
+      <w:pPr>
+        <w:ind w:left="720" w:hanging="360"/>
+      </w:pPr>
+      <w:rPr>
+        <w:rFonts w:ascii="Calibri" w:eastAsiaTheme="minorEastAsia" w:hAnsi="Calibri" w:cstheme="minorBidi" w:hint="default"/>
+      </w:rPr>
+    </w:lvl>
+    <w:lvl w:ilvl="1" w:tplc="04090003" w:tentative="1">
+      <w:start w:val="1"/>
+      <w:numFmt w:val="bullet"/>
+      <w:lvlText w:val="o"/>
+      <w:lvlJc w:val="left"/>
+      <w:pPr>
+        <w:ind w:left="1440" w:hanging="360"/>
+      </w:pPr>
+      <w:rPr>
+        <w:rFonts w:ascii="Courier New" w:hAnsi="Courier New" w:cs="Courier New" w:hint="default"/>
+      </w:rPr>
+    </w:lvl>
+    <w:lvl w:ilvl="2" w:tplc="04090005" w:tentative="1">
+      <w:start w:val="1"/>
+      <w:numFmt w:val="bullet"/>
+      <w:lvlText w:val=""/>
+      <w:lvlJc w:val="left"/>
+      <w:pPr>
+        <w:ind w:left="2160" w:hanging="360"/>
+      </w:pPr>
+      <w:rPr>
+        <w:rFonts w:ascii="Wingdings" w:hAnsi="Wingdings" w:hint="default"/>
+      </w:rPr>
+    </w:lvl>
+    <w:lvl w:ilvl="3" w:tplc="04090001" w:tentative="1">
+      <w:start w:val="1"/>
+      <w:numFmt w:val="bullet"/>
+      <w:lvlText w:val=""/>
+      <w:lvlJc w:val="left"/>
+      <w:pPr>
+        <w:ind w:left="2880" w:hanging="360"/>
+      </w:pPr>
+      <w:rPr>
+        <w:rFonts w:ascii="Symbol" w:hAnsi="Symbol" w:hint="default"/>
+      </w:rPr>
+    </w:lvl>
+    <w:lvl w:ilvl="4" w:tplc="04090003" w:tentative="1">
+      <w:start w:val="1"/>
+      <w:numFmt w:val="bullet"/>
+      <w:lvlText w:val="o"/>
+      <w:lvlJc w:val="left"/>
+      <w:pPr>
+        <w:ind w:left="3600" w:hanging="360"/>
+      </w:pPr>
+      <w:rPr>
+        <w:rFonts w:ascii="Courier New" w:hAnsi="Courier New" w:cs="Courier New" w:hint="default"/>
+      </w:rPr>
+    </w:lvl>
+    <w:lvl w:ilvl="5" w:tplc="04090005" w:tentative="1">
+      <w:start w:val="1"/>
+      <w:numFmt w:val="bullet"/>
+      <w:lvlText w:val=""/>
+      <w:lvlJc w:val="left"/>
+      <w:pPr>
+        <w:ind w:left="4320" w:hanging="360"/>
+      </w:pPr>
+      <w:rPr>
+        <w:rFonts w:ascii="Wingdings" w:hAnsi="Wingdings" w:hint="default"/>
+      </w:rPr>
+    </w:lvl>
+    <w:lvl w:ilvl="6" w:tplc="04090001" w:tentative="1">
+      <w:start w:val="1"/>
+      <w:numFmt w:val="bullet"/>
+      <w:lvlText w:val=""/>
+      <w:lvlJc w:val="left"/>
+      <w:pPr>
+        <w:ind w:left="5040" w:hanging="360"/>
+      </w:pPr>
+      <w:rPr>
+        <w:rFonts w:ascii="Symbol" w:hAnsi="Symbol" w:hint="default"/>
+      </w:rPr>
+    </w:lvl>
+    <w:lvl w:ilvl="7" w:tplc="04090003" w:tentative="1">
+      <w:start w:val="1"/>
+      <w:numFmt w:val="bullet"/>
+      <w:lvlText w:val="o"/>
+      <w:lvlJc w:val="left"/>
+      <w:pPr>
+        <w:ind w:left="5760" w:hanging="360"/>
+      </w:pPr>
+      <w:rPr>
+        <w:rFonts w:ascii="Courier New" w:hAnsi="Courier New" w:cs="Courier New" w:hint="default"/>
+      </w:rPr>
+    </w:lvl>
+    <w:lvl w:ilvl="8" w:tplc="04090005" w:tentative="1">
+      <w:start w:val="1"/>
+      <w:numFmt w:val="bullet"/>
+      <w:lvlText w:val=""/>
+      <w:lvlJc w:val="left"/>
+      <w:pPr>
+        <w:ind w:left="6480" w:hanging="360"/>
+      </w:pPr>
+      <w:rPr>
+        <w:rFonts w:ascii="Wingdings" w:hAnsi="Wingdings" w:hint="default"/>
+      </w:rPr>
+    </w:lvl>
+  </w:abstractNum>
+  <w:abstractNum w:abstractNumId="4" w15:restartNumberingAfterBreak="0">
     <w:nsid w:val="74070B72"/>
     <w:multiLevelType w:val="hybridMultilevel"/>
     <w:tmpl w:val="3D94D8AA"/>
@@ -780,10 +1479,13 @@
     <w:abstractNumId w:val="1"/>
   </w:num>
   <w:num w:numId="3">
-    <w:abstractNumId w:val="3"/>
+    <w:abstractNumId w:val="4"/>
   </w:num>
   <w:num w:numId="4">
     <w:abstractNumId w:val="2"/>
+  </w:num>
+  <w:num w:numId="5">
+    <w:abstractNumId w:val="3"/>
   </w:num>
 </w:numbering>
 </file>
@@ -1249,6 +1951,42 @@
       <w:shd w:val="clear" w:color="auto" w:fill="E1DFDD"/>
     </w:rPr>
   </w:style>
+  <w:style w:type="paragraph" w:styleId="Footer">
+    <w:name w:val="footer"/>
+    <w:basedOn w:val="Normal"/>
+    <w:link w:val="FooterChar"/>
+    <w:uiPriority w:val="99"/>
+    <w:unhideWhenUsed/>
+    <w:rsid w:val="003D1D6D"/>
+    <w:pPr>
+      <w:tabs>
+        <w:tab w:val="center" w:pos="4513"/>
+        <w:tab w:val="right" w:pos="9026"/>
+      </w:tabs>
+      <w:spacing w:after="0" w:line="240" w:lineRule="auto"/>
+    </w:pPr>
+  </w:style>
+  <w:style w:type="character" w:customStyle="1" w:styleId="FooterChar">
+    <w:name w:val="Footer Char"/>
+    <w:basedOn w:val="DefaultParagraphFont"/>
+    <w:link w:val="Footer"/>
+    <w:uiPriority w:val="99"/>
+    <w:rsid w:val="003D1D6D"/>
+    <w:rPr>
+      <w:rFonts w:eastAsiaTheme="minorEastAsia"/>
+      <w:sz w:val="22"/>
+      <w:szCs w:val="22"/>
+      <w:lang w:val="en-AU" w:eastAsia="en-AU"/>
+    </w:rPr>
+  </w:style>
+  <w:style w:type="character" w:styleId="PageNumber">
+    <w:name w:val="page number"/>
+    <w:basedOn w:val="DefaultParagraphFont"/>
+    <w:uiPriority w:val="99"/>
+    <w:semiHidden/>
+    <w:unhideWhenUsed/>
+    <w:rsid w:val="003D1D6D"/>
+  </w:style>
 </w:styles>
 </file>
 

</xml_diff>